<commit_message>
Few changes on project
</commit_message>
<xml_diff>
--- a/Team Roles – Software Engineering.docx
+++ b/Team Roles – Software Engineering.docx
@@ -1,6 +1,6 @@
 
 <file path=word/document.xml><?xml version="1.0" encoding="utf-8"?>
-<w:document xmlns:wpc="http://schemas.microsoft.com/office/word/2010/wordprocessingCanvas" xmlns:mc="http://schemas.openxmlformats.org/markup-compatibility/2006" xmlns:o="urn:schemas-microsoft-com:office:office" xmlns:r="http://schemas.openxmlformats.org/officeDocument/2006/relationships" xmlns:m="http://schemas.openxmlformats.org/officeDocument/2006/math" xmlns:v="urn:schemas-microsoft-com:vml" xmlns:wp14="http://schemas.microsoft.com/office/word/2010/wordprocessingDrawing" xmlns:wp="http://schemas.openxmlformats.org/drawingml/2006/wordprocessingDrawing" xmlns:w10="urn:schemas-microsoft-com:office:word" xmlns:w="http://schemas.openxmlformats.org/wordprocessingml/2006/main" xmlns:w14="http://schemas.microsoft.com/office/word/2010/wordml" xmlns:w15="http://schemas.microsoft.com/office/word/2012/wordml" xmlns:wpg="http://schemas.microsoft.com/office/word/2010/wordprocessingGroup" xmlns:wpi="http://schemas.microsoft.com/office/word/2010/wordprocessingInk" xmlns:wne="http://schemas.microsoft.com/office/word/2006/wordml" xmlns:wps="http://schemas.microsoft.com/office/word/2010/wordprocessingShape" mc:Ignorable="w14 w15 wp14">
+<w:document xmlns:wpc="http://schemas.microsoft.com/office/word/2010/wordprocessingCanvas" xmlns:mo="http://schemas.microsoft.com/office/mac/office/2008/main" xmlns:mc="http://schemas.openxmlformats.org/markup-compatibility/2006" xmlns:mv="urn:schemas-microsoft-com:mac:vml" xmlns:o="urn:schemas-microsoft-com:office:office" xmlns:r="http://schemas.openxmlformats.org/officeDocument/2006/relationships" xmlns:m="http://schemas.openxmlformats.org/officeDocument/2006/math" xmlns:v="urn:schemas-microsoft-com:vml" xmlns:wp14="http://schemas.microsoft.com/office/word/2010/wordprocessingDrawing" xmlns:wp="http://schemas.openxmlformats.org/drawingml/2006/wordprocessingDrawing" xmlns:w10="urn:schemas-microsoft-com:office:word" xmlns:w="http://schemas.openxmlformats.org/wordprocessingml/2006/main" xmlns:w14="http://schemas.microsoft.com/office/word/2010/wordml" xmlns:w15="http://schemas.microsoft.com/office/word/2012/wordml" xmlns:wpg="http://schemas.microsoft.com/office/word/2010/wordprocessingGroup" xmlns:wpi="http://schemas.microsoft.com/office/word/2010/wordprocessingInk" xmlns:wne="http://schemas.microsoft.com/office/word/2006/wordml" xmlns:wps="http://schemas.microsoft.com/office/word/2010/wordprocessingShape" mc:Ignorable="w14 w15 wp14">
   <w:body>
     <w:p>
       <w:pPr>
@@ -45,8 +45,21 @@
         <w:t>Shopping system</w:t>
       </w:r>
       <w:r>
-        <w:t xml:space="preserve"> - Sahara</w:t>
-      </w:r>
+        <w:t xml:space="preserve"> </w:t>
+      </w:r>
+      <w:r>
+        <w:t>–</w:t>
+      </w:r>
+      <w:r>
+        <w:t xml:space="preserve"> Sahara</w:t>
+      </w:r>
+    </w:p>
+    <w:p>
+      <w:r>
+        <w:t>Website is designed to sell electronics.</w:t>
+      </w:r>
+      <w:bookmarkStart w:id="0" w:name="_GoBack"/>
+      <w:bookmarkEnd w:id="0"/>
     </w:p>
     <w:p>
       <w:pPr>
@@ -81,7 +94,7 @@
       <w:r>
         <w:rPr>
           <w:noProof/>
-          <w:lang w:eastAsia="zh-CN"/>
+          <w:lang w:eastAsia="en-US"/>
         </w:rPr>
         <w:drawing>
           <wp:inline distT="0" distB="0" distL="0" distR="0" wp14:anchorId="63F79531" wp14:editId="198CC278">
@@ -129,8 +142,6 @@
           </wp:inline>
         </w:drawing>
       </w:r>
-      <w:bookmarkStart w:id="0" w:name="_GoBack"/>
-      <w:bookmarkEnd w:id="0"/>
     </w:p>
     <w:p>
       <w:r>
@@ -406,7 +417,7 @@
 </file>
 
 <file path=word/endnotes.xml><?xml version="1.0" encoding="utf-8"?>
-<w:endnotes xmlns:wpc="http://schemas.microsoft.com/office/word/2010/wordprocessingCanvas" xmlns:mc="http://schemas.openxmlformats.org/markup-compatibility/2006" xmlns:o="urn:schemas-microsoft-com:office:office" xmlns:r="http://schemas.openxmlformats.org/officeDocument/2006/relationships" xmlns:m="http://schemas.openxmlformats.org/officeDocument/2006/math" xmlns:v="urn:schemas-microsoft-com:vml" xmlns:wp14="http://schemas.microsoft.com/office/word/2010/wordprocessingDrawing" xmlns:wp="http://schemas.openxmlformats.org/drawingml/2006/wordprocessingDrawing" xmlns:w10="urn:schemas-microsoft-com:office:word" xmlns:w="http://schemas.openxmlformats.org/wordprocessingml/2006/main" xmlns:w14="http://schemas.microsoft.com/office/word/2010/wordml" xmlns:w15="http://schemas.microsoft.com/office/word/2012/wordml" xmlns:wpg="http://schemas.microsoft.com/office/word/2010/wordprocessingGroup" xmlns:wpi="http://schemas.microsoft.com/office/word/2010/wordprocessingInk" xmlns:wne="http://schemas.microsoft.com/office/word/2006/wordml" xmlns:wps="http://schemas.microsoft.com/office/word/2010/wordprocessingShape" mc:Ignorable="w14 w15 wp14">
+<w:endnotes xmlns:wpc="http://schemas.microsoft.com/office/word/2010/wordprocessingCanvas" xmlns:mo="http://schemas.microsoft.com/office/mac/office/2008/main" xmlns:mc="http://schemas.openxmlformats.org/markup-compatibility/2006" xmlns:mv="urn:schemas-microsoft-com:mac:vml" xmlns:o="urn:schemas-microsoft-com:office:office" xmlns:r="http://schemas.openxmlformats.org/officeDocument/2006/relationships" xmlns:m="http://schemas.openxmlformats.org/officeDocument/2006/math" xmlns:v="urn:schemas-microsoft-com:vml" xmlns:wp14="http://schemas.microsoft.com/office/word/2010/wordprocessingDrawing" xmlns:wp="http://schemas.openxmlformats.org/drawingml/2006/wordprocessingDrawing" xmlns:w10="urn:schemas-microsoft-com:office:word" xmlns:w="http://schemas.openxmlformats.org/wordprocessingml/2006/main" xmlns:w14="http://schemas.microsoft.com/office/word/2010/wordml" xmlns:w15="http://schemas.microsoft.com/office/word/2012/wordml" xmlns:wpg="http://schemas.microsoft.com/office/word/2010/wordprocessingGroup" xmlns:wpi="http://schemas.microsoft.com/office/word/2010/wordprocessingInk" xmlns:wne="http://schemas.microsoft.com/office/word/2006/wordml" xmlns:wps="http://schemas.microsoft.com/office/word/2010/wordprocessingShape" mc:Ignorable="w14 w15 wp14">
   <w:endnote w:type="separator" w:id="-1">
     <w:p>
       <w:r>
@@ -427,7 +438,7 @@
 </file>
 
 <file path=word/footer1.xml><?xml version="1.0" encoding="utf-8"?>
-<w:ftr xmlns:wpc="http://schemas.microsoft.com/office/word/2010/wordprocessingCanvas" xmlns:mc="http://schemas.openxmlformats.org/markup-compatibility/2006" xmlns:o="urn:schemas-microsoft-com:office:office" xmlns:r="http://schemas.openxmlformats.org/officeDocument/2006/relationships" xmlns:m="http://schemas.openxmlformats.org/officeDocument/2006/math" xmlns:v="urn:schemas-microsoft-com:vml" xmlns:wp14="http://schemas.microsoft.com/office/word/2010/wordprocessingDrawing" xmlns:wp="http://schemas.openxmlformats.org/drawingml/2006/wordprocessingDrawing" xmlns:w10="urn:schemas-microsoft-com:office:word" xmlns:w="http://schemas.openxmlformats.org/wordprocessingml/2006/main" xmlns:w14="http://schemas.microsoft.com/office/word/2010/wordml" xmlns:w15="http://schemas.microsoft.com/office/word/2012/wordml" xmlns:wpg="http://schemas.microsoft.com/office/word/2010/wordprocessingGroup" xmlns:wpi="http://schemas.microsoft.com/office/word/2010/wordprocessingInk" xmlns:wne="http://schemas.microsoft.com/office/word/2006/wordml" xmlns:wps="http://schemas.microsoft.com/office/word/2010/wordprocessingShape" mc:Ignorable="w14 w15 wp14">
+<w:ftr xmlns:wpc="http://schemas.microsoft.com/office/word/2010/wordprocessingCanvas" xmlns:mo="http://schemas.microsoft.com/office/mac/office/2008/main" xmlns:mc="http://schemas.openxmlformats.org/markup-compatibility/2006" xmlns:mv="urn:schemas-microsoft-com:mac:vml" xmlns:o="urn:schemas-microsoft-com:office:office" xmlns:r="http://schemas.openxmlformats.org/officeDocument/2006/relationships" xmlns:m="http://schemas.openxmlformats.org/officeDocument/2006/math" xmlns:v="urn:schemas-microsoft-com:vml" xmlns:wp14="http://schemas.microsoft.com/office/word/2010/wordprocessingDrawing" xmlns:wp="http://schemas.openxmlformats.org/drawingml/2006/wordprocessingDrawing" xmlns:w10="urn:schemas-microsoft-com:office:word" xmlns:w="http://schemas.openxmlformats.org/wordprocessingml/2006/main" xmlns:w14="http://schemas.microsoft.com/office/word/2010/wordml" xmlns:w15="http://schemas.microsoft.com/office/word/2012/wordml" xmlns:wpg="http://schemas.microsoft.com/office/word/2010/wordprocessingGroup" xmlns:wpi="http://schemas.microsoft.com/office/word/2010/wordprocessingInk" xmlns:wne="http://schemas.microsoft.com/office/word/2006/wordml" xmlns:wps="http://schemas.microsoft.com/office/word/2010/wordprocessingShape" mc:Ignorable="w14 w15 wp14">
   <w:sdt>
     <w:sdtPr>
       <w:id w:val="-1200699706"/>
@@ -459,7 +470,7 @@
           <w:rPr>
             <w:noProof/>
           </w:rPr>
-          <w:t>2</w:t>
+          <w:t>3</w:t>
         </w:r>
         <w:r>
           <w:rPr>
@@ -474,7 +485,7 @@
 </file>
 
 <file path=word/footnotes.xml><?xml version="1.0" encoding="utf-8"?>
-<w:footnotes xmlns:wpc="http://schemas.microsoft.com/office/word/2010/wordprocessingCanvas" xmlns:mc="http://schemas.openxmlformats.org/markup-compatibility/2006" xmlns:o="urn:schemas-microsoft-com:office:office" xmlns:r="http://schemas.openxmlformats.org/officeDocument/2006/relationships" xmlns:m="http://schemas.openxmlformats.org/officeDocument/2006/math" xmlns:v="urn:schemas-microsoft-com:vml" xmlns:wp14="http://schemas.microsoft.com/office/word/2010/wordprocessingDrawing" xmlns:wp="http://schemas.openxmlformats.org/drawingml/2006/wordprocessingDrawing" xmlns:w10="urn:schemas-microsoft-com:office:word" xmlns:w="http://schemas.openxmlformats.org/wordprocessingml/2006/main" xmlns:w14="http://schemas.microsoft.com/office/word/2010/wordml" xmlns:w15="http://schemas.microsoft.com/office/word/2012/wordml" xmlns:wpg="http://schemas.microsoft.com/office/word/2010/wordprocessingGroup" xmlns:wpi="http://schemas.microsoft.com/office/word/2010/wordprocessingInk" xmlns:wne="http://schemas.microsoft.com/office/word/2006/wordml" xmlns:wps="http://schemas.microsoft.com/office/word/2010/wordprocessingShape" mc:Ignorable="w14 w15 wp14">
+<w:footnotes xmlns:wpc="http://schemas.microsoft.com/office/word/2010/wordprocessingCanvas" xmlns:mo="http://schemas.microsoft.com/office/mac/office/2008/main" xmlns:mc="http://schemas.openxmlformats.org/markup-compatibility/2006" xmlns:mv="urn:schemas-microsoft-com:mac:vml" xmlns:o="urn:schemas-microsoft-com:office:office" xmlns:r="http://schemas.openxmlformats.org/officeDocument/2006/relationships" xmlns:m="http://schemas.openxmlformats.org/officeDocument/2006/math" xmlns:v="urn:schemas-microsoft-com:vml" xmlns:wp14="http://schemas.microsoft.com/office/word/2010/wordprocessingDrawing" xmlns:wp="http://schemas.openxmlformats.org/drawingml/2006/wordprocessingDrawing" xmlns:w10="urn:schemas-microsoft-com:office:word" xmlns:w="http://schemas.openxmlformats.org/wordprocessingml/2006/main" xmlns:w14="http://schemas.microsoft.com/office/word/2010/wordml" xmlns:w15="http://schemas.microsoft.com/office/word/2012/wordml" xmlns:wpg="http://schemas.microsoft.com/office/word/2010/wordprocessingGroup" xmlns:wpi="http://schemas.microsoft.com/office/word/2010/wordprocessingInk" xmlns:wne="http://schemas.microsoft.com/office/word/2006/wordml" xmlns:wps="http://schemas.microsoft.com/office/word/2010/wordprocessingShape" mc:Ignorable="w14 w15 wp14">
   <w:footnote w:type="separator" w:id="-1">
     <w:p>
       <w:r>
@@ -495,7 +506,7 @@
 </file>
 
 <file path=word/numbering.xml><?xml version="1.0" encoding="utf-8"?>
-<w:numbering xmlns:wpc="http://schemas.microsoft.com/office/word/2010/wordprocessingCanvas" xmlns:mc="http://schemas.openxmlformats.org/markup-compatibility/2006" xmlns:o="urn:schemas-microsoft-com:office:office" xmlns:r="http://schemas.openxmlformats.org/officeDocument/2006/relationships" xmlns:m="http://schemas.openxmlformats.org/officeDocument/2006/math" xmlns:v="urn:schemas-microsoft-com:vml" xmlns:wp14="http://schemas.microsoft.com/office/word/2010/wordprocessingDrawing" xmlns:wp="http://schemas.openxmlformats.org/drawingml/2006/wordprocessingDrawing" xmlns:w10="urn:schemas-microsoft-com:office:word" xmlns:w="http://schemas.openxmlformats.org/wordprocessingml/2006/main" xmlns:w14="http://schemas.microsoft.com/office/word/2010/wordml" xmlns:w15="http://schemas.microsoft.com/office/word/2012/wordml" xmlns:wpg="http://schemas.microsoft.com/office/word/2010/wordprocessingGroup" xmlns:wpi="http://schemas.microsoft.com/office/word/2010/wordprocessingInk" xmlns:wne="http://schemas.microsoft.com/office/word/2006/wordml" xmlns:wps="http://schemas.microsoft.com/office/word/2010/wordprocessingShape" mc:Ignorable="w14 w15 wp14">
+<w:numbering xmlns:wpc="http://schemas.microsoft.com/office/word/2010/wordprocessingCanvas" xmlns:mo="http://schemas.microsoft.com/office/mac/office/2008/main" xmlns:mc="http://schemas.openxmlformats.org/markup-compatibility/2006" xmlns:mv="urn:schemas-microsoft-com:mac:vml" xmlns:o="urn:schemas-microsoft-com:office:office" xmlns:r="http://schemas.openxmlformats.org/officeDocument/2006/relationships" xmlns:m="http://schemas.openxmlformats.org/officeDocument/2006/math" xmlns:v="urn:schemas-microsoft-com:vml" xmlns:wp14="http://schemas.microsoft.com/office/word/2010/wordprocessingDrawing" xmlns:wp="http://schemas.openxmlformats.org/drawingml/2006/wordprocessingDrawing" xmlns:w10="urn:schemas-microsoft-com:office:word" xmlns:w="http://schemas.openxmlformats.org/wordprocessingml/2006/main" xmlns:w14="http://schemas.microsoft.com/office/word/2010/wordml" xmlns:w15="http://schemas.microsoft.com/office/word/2012/wordml" xmlns:wpg="http://schemas.microsoft.com/office/word/2010/wordprocessingGroup" xmlns:wpi="http://schemas.microsoft.com/office/word/2010/wordprocessingInk" xmlns:wne="http://schemas.microsoft.com/office/word/2006/wordml" xmlns:wps="http://schemas.microsoft.com/office/word/2010/wordprocessingShape" mc:Ignorable="w14 w15 wp14">
   <w:abstractNum w:abstractNumId="0">
     <w:nsid w:val="FFFFFF88"/>
     <w:multiLevelType w:val="singleLevel"/>
@@ -520,7 +531,6 @@
     <w:lvl w:ilvl="0">
       <w:start w:val="1"/>
       <w:numFmt w:val="bullet"/>
-      <w:pStyle w:val="ListBullet"/>
       <w:lvlText w:val=""/>
       <w:lvlJc w:val="left"/>
       <w:pPr>
@@ -777,7 +787,7 @@
       </w:pPr>
     </w:pPrDefault>
   </w:docDefaults>
-  <w:latentStyles w:defLockedState="0" w:defUIPriority="99" w:defSemiHidden="0" w:defUnhideWhenUsed="0" w:defQFormat="0" w:count="371">
+  <w:latentStyles w:defLockedState="0" w:defUIPriority="99" w:defSemiHidden="0" w:defUnhideWhenUsed="0" w:defQFormat="0" w:count="380">
     <w:lsdException w:name="Normal" w:uiPriority="0" w:qFormat="1"/>
     <w:lsdException w:name="heading 1" w:uiPriority="9" w:qFormat="1"/>
     <w:lsdException w:name="heading 2" w:semiHidden="1" w:uiPriority="9" w:unhideWhenUsed="1" w:qFormat="1"/>

</xml_diff>